<commit_message>
what in the fuck is going on
</commit_message>
<xml_diff>
--- a/Payloads.docx
+++ b/Payloads.docx
@@ -22810,6 +22810,54 @@
         </w:rPr>
         <w:t>“ConfigurationZone”:0</w:t>
       </w:r>
+      <w:r>
+        <w:rPr>
+          <w:rFonts w:cstheme="minorHAnsi"/>
+        </w:rPr>
+        <w:t>,</w:t>
+      </w:r>
+    </w:p>
+    <w:p>
+      <w:pPr>
+        <w:ind w:left="720" w:firstLine="720"/>
+        <w:rPr>
+          <w:rFonts w:cstheme="minorHAnsi"/>
+        </w:rPr>
+      </w:pPr>
+      <w:r>
+        <w:rPr>
+          <w:rFonts w:cstheme="minorHAnsi"/>
+        </w:rPr>
+        <w:t>“</w:t>
+      </w:r>
+      <w:proofErr w:type="spellStart"/>
+      <w:r>
+        <w:rPr>
+          <w:rFonts w:cstheme="minorHAnsi"/>
+        </w:rPr>
+        <w:t>LightingControl</w:t>
+      </w:r>
+      <w:proofErr w:type="spellEnd"/>
+      <w:r>
+        <w:rPr>
+          <w:rFonts w:cstheme="minorHAnsi"/>
+        </w:rPr>
+        <w:t>”</w:t>
+      </w:r>
+      <w:proofErr w:type="gramStart"/>
+      <w:r>
+        <w:rPr>
+          <w:rFonts w:cstheme="minorHAnsi"/>
+        </w:rPr>
+        <w:t>:”Enable</w:t>
+      </w:r>
+      <w:proofErr w:type="gramEnd"/>
+      <w:r>
+        <w:rPr>
+          <w:rFonts w:cstheme="minorHAnsi"/>
+        </w:rPr>
+        <w:t>”</w:t>
+      </w:r>
     </w:p>
     <w:p>
       <w:pPr>
@@ -23567,6 +23615,7 @@
         <w:rPr>
           <w:rFonts w:cstheme="minorHAnsi"/>
         </w:rPr>
+        <w:lastRenderedPageBreak/>
         <w:t>“ConfigurationZone”:0</w:t>
       </w:r>
     </w:p>
@@ -23581,7 +23630,6 @@
         <w:rPr>
           <w:rFonts w:cstheme="minorHAnsi"/>
         </w:rPr>
-        <w:lastRenderedPageBreak/>
         <w:t>}</w:t>
       </w:r>
     </w:p>
@@ -24461,6 +24509,7 @@
         <w:rPr>
           <w:rFonts w:cstheme="minorHAnsi"/>
         </w:rPr>
+        <w:lastRenderedPageBreak/>
         <w:t>]</w:t>
       </w:r>
     </w:p>
@@ -24475,7 +24524,6 @@
         <w:rPr>
           <w:rFonts w:cstheme="minorHAnsi"/>
         </w:rPr>
-        <w:lastRenderedPageBreak/>
         <w:t>}</w:t>
       </w:r>
     </w:p>
@@ -25359,6 +25407,7 @@
         <w:rPr>
           <w:rFonts w:cstheme="minorHAnsi"/>
         </w:rPr>
+        <w:lastRenderedPageBreak/>
         <w:tab/>
         <w:t>}</w:t>
       </w:r>
@@ -25374,7 +25423,6 @@
         <w:rPr>
           <w:rFonts w:cstheme="minorHAnsi"/>
         </w:rPr>
-        <w:lastRenderedPageBreak/>
         <w:t>]</w:t>
       </w:r>
     </w:p>
@@ -26265,6 +26313,7 @@
         <w:rPr>
           <w:rFonts w:cstheme="minorHAnsi"/>
         </w:rPr>
+        <w:lastRenderedPageBreak/>
         <w:tab/>
         <w:t>}</w:t>
       </w:r>
@@ -26280,7 +26329,6 @@
         <w:rPr>
           <w:rFonts w:cstheme="minorHAnsi"/>
         </w:rPr>
-        <w:lastRenderedPageBreak/>
         <w:t>]</w:t>
       </w:r>
     </w:p>
@@ -27054,6 +27102,7 @@
         <w:rPr>
           <w:rFonts w:cstheme="minorHAnsi"/>
         </w:rPr>
+        <w:lastRenderedPageBreak/>
         <w:t>“NumberOfProfile”:2,</w:t>
       </w:r>
     </w:p>
@@ -27068,7 +27117,6 @@
         <w:rPr>
           <w:rFonts w:cstheme="minorHAnsi"/>
         </w:rPr>
-        <w:lastRenderedPageBreak/>
         <w:t>“</w:t>
       </w:r>
       <w:proofErr w:type="spellStart"/>
@@ -27935,6 +27983,7 @@
         <w:rPr>
           <w:rFonts w:cstheme="minorHAnsi"/>
         </w:rPr>
+        <w:lastRenderedPageBreak/>
         <w:t>“</w:t>
       </w:r>
       <w:proofErr w:type="spellStart"/>
@@ -27977,7 +28026,6 @@
         <w:rPr>
           <w:rFonts w:cstheme="minorHAnsi"/>
         </w:rPr>
-        <w:lastRenderedPageBreak/>
         <w:t>“NumberOfProfile”:2,</w:t>
       </w:r>
     </w:p>
@@ -28773,6 +28821,7 @@
         <w:rPr>
           <w:rFonts w:cstheme="minorHAnsi"/>
         </w:rPr>
+        <w:lastRenderedPageBreak/>
         <w:t>“</w:t>
       </w:r>
       <w:proofErr w:type="spellStart"/>
@@ -28815,7 +28864,6 @@
         <w:rPr>
           <w:rFonts w:cstheme="minorHAnsi"/>
         </w:rPr>
-        <w:lastRenderedPageBreak/>
         <w:t>“NumberOfProfile”:2,</w:t>
       </w:r>
     </w:p>
@@ -29604,6 +29652,7 @@
         <w:rPr>
           <w:rFonts w:cstheme="minorHAnsi"/>
         </w:rPr>
+        <w:lastRenderedPageBreak/>
         <w:t>“ConfigurationZone”:0</w:t>
       </w:r>
     </w:p>
@@ -29618,7 +29667,6 @@
         <w:rPr>
           <w:rFonts w:cstheme="minorHAnsi"/>
         </w:rPr>
-        <w:lastRenderedPageBreak/>
         <w:t>}</w:t>
       </w:r>
     </w:p>
@@ -30345,6 +30393,7 @@
         <w:rPr>
           <w:rFonts w:cstheme="minorHAnsi"/>
         </w:rPr>
+        <w:lastRenderedPageBreak/>
         <w:t>}</w:t>
       </w:r>
     </w:p>
@@ -30366,7 +30415,6 @@
           <w:sz w:val="30"/>
           <w:szCs w:val="30"/>
         </w:rPr>
-        <w:lastRenderedPageBreak/>
         <w:t>Set Luminance Profile</w:t>
       </w:r>
     </w:p>
@@ -46239,13 +46287,7 @@
         <w:rPr>
           <w:rFonts w:cstheme="minorHAnsi"/>
         </w:rPr>
-        <w:t>s</w:t>
-      </w:r>
-      <w:r>
-        <w:rPr>
-          <w:rFonts w:cstheme="minorHAnsi"/>
-        </w:rPr>
-        <w:t>etELightTestSchedule</w:t>
+        <w:t>setELightTestSchedule</w:t>
       </w:r>
       <w:proofErr w:type="spellEnd"/>
       <w:r>
@@ -46307,13 +46349,7 @@
         <w:rPr>
           <w:rFonts w:cstheme="minorHAnsi"/>
         </w:rPr>
-        <w:t>S</w:t>
-      </w:r>
-      <w:r>
-        <w:rPr>
-          <w:rFonts w:cstheme="minorHAnsi"/>
-        </w:rPr>
-        <w:t>et</w:t>
+        <w:t>Set</w:t>
       </w:r>
       <w:proofErr w:type="gramEnd"/>
       <w:r>
@@ -47123,13 +47159,7 @@
         <w:rPr>
           <w:rFonts w:cstheme="minorHAnsi"/>
         </w:rPr>
-        <w:t>s</w:t>
-      </w:r>
-      <w:r>
-        <w:rPr>
-          <w:rFonts w:cstheme="minorHAnsi"/>
-        </w:rPr>
-        <w:t>etELightTestSchedule</w:t>
+        <w:t>setELightTestSchedule</w:t>
       </w:r>
       <w:proofErr w:type="spellEnd"/>
       <w:r>
@@ -47192,13 +47222,7 @@
         <w:rPr>
           <w:rFonts w:cstheme="minorHAnsi"/>
         </w:rPr>
-        <w:t>S</w:t>
-      </w:r>
-      <w:r>
-        <w:rPr>
-          <w:rFonts w:cstheme="minorHAnsi"/>
-        </w:rPr>
-        <w:t>et</w:t>
+        <w:t>Set</w:t>
       </w:r>
       <w:proofErr w:type="gramEnd"/>
       <w:r>
@@ -48547,25 +48571,7 @@
         <w:rPr>
           <w:rFonts w:cstheme="minorHAnsi"/>
         </w:rPr>
-        <w:t>“</w:t>
-      </w:r>
-      <w:r>
-        <w:rPr>
-          <w:rFonts w:cstheme="minorHAnsi"/>
-        </w:rPr>
-        <w:t>Time</w:t>
-      </w:r>
-      <w:r>
-        <w:rPr>
-          <w:rFonts w:cstheme="minorHAnsi"/>
-        </w:rPr>
-        <w:t>”:</w:t>
-      </w:r>
-      <w:r>
-        <w:rPr>
-          <w:rFonts w:cstheme="minorHAnsi"/>
-        </w:rPr>
-        <w:t>”2020-01-12</w:t>
+        <w:t>“Time”:”2020-01-12</w:t>
       </w:r>
       <w:r>
         <w:rPr>
@@ -49816,13 +49822,7 @@
         <w:rPr>
           <w:rFonts w:cstheme="minorHAnsi"/>
         </w:rPr>
-        <w:t>s</w:t>
-      </w:r>
-      <w:r>
-        <w:rPr>
-          <w:rFonts w:cstheme="minorHAnsi"/>
-        </w:rPr>
-        <w:t>etGroup</w:t>
+        <w:t>setGroup</w:t>
       </w:r>
       <w:proofErr w:type="spellEnd"/>
       <w:r>
@@ -49884,13 +49884,7 @@
         <w:rPr>
           <w:rFonts w:cstheme="minorHAnsi"/>
         </w:rPr>
-        <w:t>S</w:t>
-      </w:r>
-      <w:r>
-        <w:rPr>
-          <w:rFonts w:cstheme="minorHAnsi"/>
-        </w:rPr>
-        <w:t>et</w:t>
+        <w:t>Set</w:t>
       </w:r>
       <w:proofErr w:type="gramEnd"/>
       <w:r>
@@ -50190,13 +50184,7 @@
         <w:rPr>
           <w:rFonts w:cstheme="minorHAnsi"/>
         </w:rPr>
-        <w:t>s</w:t>
-      </w:r>
-      <w:r>
-        <w:rPr>
-          <w:rFonts w:cstheme="minorHAnsi"/>
-        </w:rPr>
-        <w:t>etGroup</w:t>
+        <w:t>setGroup</w:t>
       </w:r>
       <w:proofErr w:type="spellEnd"/>
       <w:r>
@@ -50259,13 +50247,7 @@
         <w:rPr>
           <w:rFonts w:cstheme="minorHAnsi"/>
         </w:rPr>
-        <w:t>S</w:t>
-      </w:r>
-      <w:r>
-        <w:rPr>
-          <w:rFonts w:cstheme="minorHAnsi"/>
-        </w:rPr>
-        <w:t>et</w:t>
+        <w:t>Set</w:t>
       </w:r>
       <w:proofErr w:type="gramEnd"/>
       <w:r>
@@ -50731,19 +50713,392 @@
         <w:rPr>
           <w:rFonts w:cstheme="minorHAnsi"/>
         </w:rPr>
+        <w:t>“Triggerees</w:t>
+      </w:r>
+      <w:proofErr w:type="gramStart"/>
+      <w:r>
+        <w:rPr>
+          <w:rFonts w:cstheme="minorHAnsi"/>
+        </w:rPr>
+        <w:t>”:[</w:t>
+      </w:r>
+      <w:proofErr w:type="gramEnd"/>
+      <w:r>
+        <w:rPr>
+          <w:rFonts w:cstheme="minorHAnsi"/>
+        </w:rPr>
+        <w:t>“LightingSystem-AZTECH-820421-1.2.4”]</w:t>
+      </w:r>
+    </w:p>
+    <w:p>
+      <w:pPr>
+        <w:ind w:firstLine="720"/>
+        <w:rPr>
+          <w:rFonts w:cstheme="minorHAnsi"/>
+        </w:rPr>
+      </w:pPr>
+      <w:r>
+        <w:rPr>
+          <w:rFonts w:cstheme="minorHAnsi"/>
+        </w:rPr>
+        <w:t>}</w:t>
+      </w:r>
+    </w:p>
+    <w:p>
+      <w:pPr>
+        <w:rPr>
+          <w:rFonts w:cstheme="minorHAnsi"/>
+        </w:rPr>
+      </w:pPr>
+      <w:r>
+        <w:rPr>
+          <w:rFonts w:cstheme="minorHAnsi"/>
+        </w:rPr>
+        <w:t>}</w:t>
+      </w:r>
+    </w:p>
+    <w:p>
+      <w:pPr>
+        <w:rPr>
+          <w:rFonts w:cstheme="minorHAnsi"/>
+        </w:rPr>
+      </w:pPr>
+      <w:r>
+        <w:rPr>
+          <w:rFonts w:cstheme="minorHAnsi"/>
+        </w:rPr>
+        <w:t>{</w:t>
+      </w:r>
+    </w:p>
+    <w:p>
+      <w:pPr>
+        <w:ind w:firstLine="720"/>
+        <w:rPr>
+          <w:rFonts w:cstheme="minorHAnsi"/>
+        </w:rPr>
+      </w:pPr>
+      <w:r>
+        <w:rPr>
+          <w:rFonts w:cstheme="minorHAnsi"/>
+        </w:rPr>
+        <w:lastRenderedPageBreak/>
+        <w:t>"</w:t>
+      </w:r>
+      <w:proofErr w:type="spellStart"/>
+      <w:r>
+        <w:rPr>
+          <w:rFonts w:cstheme="minorHAnsi"/>
+        </w:rPr>
+        <w:t>SenderId</w:t>
+      </w:r>
+      <w:proofErr w:type="spellEnd"/>
+      <w:r>
+        <w:rPr>
+          <w:rFonts w:cstheme="minorHAnsi"/>
+        </w:rPr>
+        <w:t>": "Backend",</w:t>
+      </w:r>
+    </w:p>
+    <w:p>
+      <w:pPr>
+        <w:ind w:firstLine="720"/>
+        <w:rPr>
+          <w:rFonts w:cstheme="minorHAnsi"/>
+        </w:rPr>
+      </w:pPr>
+      <w:r>
+        <w:rPr>
+          <w:rFonts w:cstheme="minorHAnsi"/>
+        </w:rPr>
+        <w:t>"</w:t>
+      </w:r>
+      <w:proofErr w:type="spellStart"/>
+      <w:r>
+        <w:rPr>
+          <w:rFonts w:cstheme="minorHAnsi"/>
+        </w:rPr>
+        <w:t>SensorId</w:t>
+      </w:r>
+      <w:proofErr w:type="spellEnd"/>
+      <w:r>
+        <w:rPr>
+          <w:rFonts w:cstheme="minorHAnsi"/>
+        </w:rPr>
+        <w:t>": "LightingSystem-AZTECH-820421-1.2.</w:t>
+      </w:r>
+      <w:r>
+        <w:rPr>
+          <w:rFonts w:cstheme="minorHAnsi"/>
+        </w:rPr>
+        <w:t>4</w:t>
+      </w:r>
+      <w:r>
+        <w:rPr>
+          <w:rFonts w:cstheme="minorHAnsi"/>
+        </w:rPr>
+        <w:t>",</w:t>
+      </w:r>
+    </w:p>
+    <w:p>
+      <w:pPr>
+        <w:ind w:firstLine="720"/>
+        <w:rPr>
+          <w:rFonts w:cstheme="minorHAnsi"/>
+        </w:rPr>
+      </w:pPr>
+      <w:r>
+        <w:rPr>
+          <w:rFonts w:cstheme="minorHAnsi"/>
+        </w:rPr>
+        <w:t>"</w:t>
+      </w:r>
+      <w:proofErr w:type="spellStart"/>
+      <w:r>
+        <w:rPr>
+          <w:rFonts w:cstheme="minorHAnsi"/>
+        </w:rPr>
+        <w:t>Resourcepath</w:t>
+      </w:r>
+      <w:proofErr w:type="spellEnd"/>
+      <w:r>
+        <w:rPr>
+          <w:rFonts w:cstheme="minorHAnsi"/>
+        </w:rPr>
+        <w:t>": 820421,</w:t>
+      </w:r>
+    </w:p>
+    <w:p>
+      <w:pPr>
+        <w:ind w:firstLine="720"/>
+        <w:rPr>
+          <w:rFonts w:cstheme="minorHAnsi"/>
+        </w:rPr>
+      </w:pPr>
+      <w:r>
+        <w:rPr>
+          <w:rFonts w:cstheme="minorHAnsi"/>
+        </w:rPr>
+        <w:t>"</w:t>
+      </w:r>
+      <w:proofErr w:type="spellStart"/>
+      <w:r>
+        <w:rPr>
+          <w:rFonts w:cstheme="minorHAnsi"/>
+        </w:rPr>
+        <w:t>EventId</w:t>
+      </w:r>
+      <w:proofErr w:type="spellEnd"/>
+      <w:r>
+        <w:rPr>
+          <w:rFonts w:cstheme="minorHAnsi"/>
+        </w:rPr>
+        <w:t>": "EV-820421-1.2.</w:t>
+      </w:r>
+      <w:r>
+        <w:rPr>
+          <w:rFonts w:cstheme="minorHAnsi"/>
+        </w:rPr>
+        <w:t>4</w:t>
+      </w:r>
+      <w:r>
+        <w:rPr>
+          <w:rFonts w:cstheme="minorHAnsi"/>
+        </w:rPr>
+        <w:t>-20200530212050123",</w:t>
+      </w:r>
+    </w:p>
+    <w:p>
+      <w:pPr>
+        <w:ind w:firstLine="720"/>
+        <w:rPr>
+          <w:rFonts w:cstheme="minorHAnsi"/>
+        </w:rPr>
+      </w:pPr>
+      <w:r>
+        <w:rPr>
+          <w:rFonts w:cstheme="minorHAnsi"/>
+        </w:rPr>
+        <w:t>"</w:t>
+      </w:r>
+      <w:proofErr w:type="spellStart"/>
+      <w:r>
+        <w:rPr>
+          <w:rFonts w:cstheme="minorHAnsi"/>
+        </w:rPr>
+        <w:t>EventType</w:t>
+      </w:r>
+      <w:proofErr w:type="spellEnd"/>
+      <w:r>
+        <w:rPr>
+          <w:rFonts w:cstheme="minorHAnsi"/>
+        </w:rPr>
+        <w:t>": "</w:t>
+      </w:r>
+      <w:proofErr w:type="spellStart"/>
+      <w:r>
+        <w:rPr>
+          <w:rFonts w:cstheme="minorHAnsi"/>
+        </w:rPr>
+        <w:t>LightingSystem</w:t>
+      </w:r>
+      <w:proofErr w:type="spellEnd"/>
+      <w:r>
+        <w:rPr>
+          <w:rFonts w:cstheme="minorHAnsi"/>
+        </w:rPr>
+        <w:t>/</w:t>
+      </w:r>
+      <w:proofErr w:type="spellStart"/>
+      <w:r>
+        <w:rPr>
+          <w:rFonts w:cstheme="minorHAnsi"/>
+        </w:rPr>
+        <w:t>overrideTriggerers</w:t>
+      </w:r>
+      <w:proofErr w:type="spellEnd"/>
+      <w:r>
+        <w:rPr>
+          <w:rFonts w:cstheme="minorHAnsi"/>
+        </w:rPr>
+        <w:t>",</w:t>
+      </w:r>
+    </w:p>
+    <w:p>
+      <w:pPr>
+        <w:ind w:firstLine="720"/>
+        <w:rPr>
+          <w:rFonts w:cstheme="minorHAnsi"/>
+        </w:rPr>
+      </w:pPr>
+      <w:r>
+        <w:rPr>
+          <w:rFonts w:cstheme="minorHAnsi"/>
+        </w:rPr>
+        <w:t>"Parameters": {</w:t>
+      </w:r>
+    </w:p>
+    <w:p>
+      <w:pPr>
+        <w:ind w:left="720" w:firstLine="720"/>
+        <w:rPr>
+          <w:rFonts w:cstheme="minorHAnsi"/>
+        </w:rPr>
+      </w:pPr>
+      <w:r>
+        <w:rPr>
+          <w:rFonts w:cstheme="minorHAnsi"/>
+        </w:rPr>
         <w:t>“</w:t>
       </w:r>
-      <w:r>
-        <w:rPr>
-          <w:rFonts w:cstheme="minorHAnsi"/>
-        </w:rPr>
-        <w:t>Triggerees</w:t>
+      <w:proofErr w:type="spellStart"/>
+      <w:r>
+        <w:rPr>
+          <w:rFonts w:cstheme="minorHAnsi"/>
+        </w:rPr>
+        <w:t>CommandType</w:t>
+      </w:r>
+      <w:proofErr w:type="spellEnd"/>
+      <w:r>
+        <w:rPr>
+          <w:rFonts w:cstheme="minorHAnsi"/>
+        </w:rPr>
+        <w:t>”</w:t>
       </w:r>
       <w:proofErr w:type="gramStart"/>
       <w:r>
         <w:rPr>
           <w:rFonts w:cstheme="minorHAnsi"/>
         </w:rPr>
+        <w:t>:”</w:t>
+      </w:r>
+      <w:r>
+        <w:rPr>
+          <w:rFonts w:cstheme="minorHAnsi"/>
+        </w:rPr>
+        <w:t>Set</w:t>
+      </w:r>
+      <w:proofErr w:type="gramEnd"/>
+      <w:r>
+        <w:rPr>
+          <w:rFonts w:cstheme="minorHAnsi"/>
+        </w:rPr>
+        <w:t>”,</w:t>
+      </w:r>
+    </w:p>
+    <w:p>
+      <w:pPr>
+        <w:ind w:left="720" w:firstLine="720"/>
+        <w:rPr>
+          <w:rFonts w:cstheme="minorHAnsi"/>
+        </w:rPr>
+      </w:pPr>
+      <w:r>
+        <w:rPr>
+          <w:rFonts w:cstheme="minorHAnsi"/>
+        </w:rPr>
+        <w:t>“</w:t>
+      </w:r>
+      <w:proofErr w:type="spellStart"/>
+      <w:r>
+        <w:rPr>
+          <w:rFonts w:cstheme="minorHAnsi"/>
+        </w:rPr>
+        <w:t>Transmission”</w:t>
+      </w:r>
+      <w:proofErr w:type="gramStart"/>
+      <w:r>
+        <w:rPr>
+          <w:rFonts w:cstheme="minorHAnsi"/>
+        </w:rPr>
+        <w:t>:”Unicast</w:t>
+      </w:r>
+      <w:proofErr w:type="spellEnd"/>
+      <w:proofErr w:type="gramEnd"/>
+      <w:r>
+        <w:rPr>
+          <w:rFonts w:cstheme="minorHAnsi"/>
+        </w:rPr>
+        <w:t>”,</w:t>
+      </w:r>
+    </w:p>
+    <w:p>
+      <w:pPr>
+        <w:ind w:left="720" w:firstLine="720"/>
+        <w:rPr>
+          <w:rFonts w:cstheme="minorHAnsi"/>
+        </w:rPr>
+      </w:pPr>
+      <w:r>
+        <w:rPr>
+          <w:rFonts w:cstheme="minorHAnsi"/>
+        </w:rPr>
+        <w:t>“ConfigurationZone”:0</w:t>
+      </w:r>
+      <w:r>
+        <w:rPr>
+          <w:rFonts w:cstheme="minorHAnsi"/>
+        </w:rPr>
+        <w:t>,</w:t>
+      </w:r>
+    </w:p>
+    <w:p>
+      <w:pPr>
+        <w:ind w:left="720" w:firstLine="720"/>
+        <w:rPr>
+          <w:rFonts w:cstheme="minorHAnsi"/>
+        </w:rPr>
+      </w:pPr>
+      <w:r>
+        <w:rPr>
+          <w:rFonts w:cstheme="minorHAnsi"/>
+        </w:rPr>
+        <w:t>“Triggerers</w:t>
+      </w:r>
+      <w:proofErr w:type="gramStart"/>
+      <w:r>
+        <w:rPr>
+          <w:rFonts w:cstheme="minorHAnsi"/>
+        </w:rPr>
         <w:t>”:[</w:t>
       </w:r>
       <w:proofErr w:type="gramEnd"/>
@@ -50751,404 +51106,7 @@
         <w:rPr>
           <w:rFonts w:cstheme="minorHAnsi"/>
         </w:rPr>
-        <w:t>“LightingSystem-AZTECH-820421-1.2.4”]</w:t>
-      </w:r>
-    </w:p>
-    <w:p>
-      <w:pPr>
-        <w:ind w:firstLine="720"/>
-        <w:rPr>
-          <w:rFonts w:cstheme="minorHAnsi"/>
-        </w:rPr>
-      </w:pPr>
-      <w:r>
-        <w:rPr>
-          <w:rFonts w:cstheme="minorHAnsi"/>
-        </w:rPr>
-        <w:t>}</w:t>
-      </w:r>
-    </w:p>
-    <w:p>
-      <w:pPr>
-        <w:rPr>
-          <w:rFonts w:cstheme="minorHAnsi"/>
-        </w:rPr>
-      </w:pPr>
-      <w:r>
-        <w:rPr>
-          <w:rFonts w:cstheme="minorHAnsi"/>
-        </w:rPr>
-        <w:t>}</w:t>
-      </w:r>
-    </w:p>
-    <w:p>
-      <w:pPr>
-        <w:rPr>
-          <w:rFonts w:cstheme="minorHAnsi"/>
-        </w:rPr>
-      </w:pPr>
-      <w:r>
-        <w:rPr>
-          <w:rFonts w:cstheme="minorHAnsi"/>
-        </w:rPr>
-        <w:t>{</w:t>
-      </w:r>
-    </w:p>
-    <w:p>
-      <w:pPr>
-        <w:ind w:firstLine="720"/>
-        <w:rPr>
-          <w:rFonts w:cstheme="minorHAnsi"/>
-        </w:rPr>
-      </w:pPr>
-      <w:r>
-        <w:rPr>
-          <w:rFonts w:cstheme="minorHAnsi"/>
-        </w:rPr>
-        <w:lastRenderedPageBreak/>
-        <w:t>"</w:t>
-      </w:r>
-      <w:proofErr w:type="spellStart"/>
-      <w:r>
-        <w:rPr>
-          <w:rFonts w:cstheme="minorHAnsi"/>
-        </w:rPr>
-        <w:t>SenderId</w:t>
-      </w:r>
-      <w:proofErr w:type="spellEnd"/>
-      <w:r>
-        <w:rPr>
-          <w:rFonts w:cstheme="minorHAnsi"/>
-        </w:rPr>
-        <w:t>": "Backend",</w:t>
-      </w:r>
-    </w:p>
-    <w:p>
-      <w:pPr>
-        <w:ind w:firstLine="720"/>
-        <w:rPr>
-          <w:rFonts w:cstheme="minorHAnsi"/>
-        </w:rPr>
-      </w:pPr>
-      <w:r>
-        <w:rPr>
-          <w:rFonts w:cstheme="minorHAnsi"/>
-        </w:rPr>
-        <w:t>"</w:t>
-      </w:r>
-      <w:proofErr w:type="spellStart"/>
-      <w:r>
-        <w:rPr>
-          <w:rFonts w:cstheme="minorHAnsi"/>
-        </w:rPr>
-        <w:t>SensorId</w:t>
-      </w:r>
-      <w:proofErr w:type="spellEnd"/>
-      <w:r>
-        <w:rPr>
-          <w:rFonts w:cstheme="minorHAnsi"/>
-        </w:rPr>
-        <w:t>": "LightingSystem-AZTECH-820421-1.2.</w:t>
-      </w:r>
-      <w:r>
-        <w:rPr>
-          <w:rFonts w:cstheme="minorHAnsi"/>
-        </w:rPr>
-        <w:t>4</w:t>
-      </w:r>
-      <w:r>
-        <w:rPr>
-          <w:rFonts w:cstheme="minorHAnsi"/>
-        </w:rPr>
-        <w:t>",</w:t>
-      </w:r>
-    </w:p>
-    <w:p>
-      <w:pPr>
-        <w:ind w:firstLine="720"/>
-        <w:rPr>
-          <w:rFonts w:cstheme="minorHAnsi"/>
-        </w:rPr>
-      </w:pPr>
-      <w:r>
-        <w:rPr>
-          <w:rFonts w:cstheme="minorHAnsi"/>
-        </w:rPr>
-        <w:t>"</w:t>
-      </w:r>
-      <w:proofErr w:type="spellStart"/>
-      <w:r>
-        <w:rPr>
-          <w:rFonts w:cstheme="minorHAnsi"/>
-        </w:rPr>
-        <w:t>Resourcepath</w:t>
-      </w:r>
-      <w:proofErr w:type="spellEnd"/>
-      <w:r>
-        <w:rPr>
-          <w:rFonts w:cstheme="minorHAnsi"/>
-        </w:rPr>
-        <w:t>": 820421,</w:t>
-      </w:r>
-    </w:p>
-    <w:p>
-      <w:pPr>
-        <w:ind w:firstLine="720"/>
-        <w:rPr>
-          <w:rFonts w:cstheme="minorHAnsi"/>
-        </w:rPr>
-      </w:pPr>
-      <w:r>
-        <w:rPr>
-          <w:rFonts w:cstheme="minorHAnsi"/>
-        </w:rPr>
-        <w:t>"</w:t>
-      </w:r>
-      <w:proofErr w:type="spellStart"/>
-      <w:r>
-        <w:rPr>
-          <w:rFonts w:cstheme="minorHAnsi"/>
-        </w:rPr>
-        <w:t>EventId</w:t>
-      </w:r>
-      <w:proofErr w:type="spellEnd"/>
-      <w:r>
-        <w:rPr>
-          <w:rFonts w:cstheme="minorHAnsi"/>
-        </w:rPr>
-        <w:t>": "EV-820421-1.2.3-20200530212050123",</w:t>
-      </w:r>
-    </w:p>
-    <w:p>
-      <w:pPr>
-        <w:ind w:firstLine="720"/>
-        <w:rPr>
-          <w:rFonts w:cstheme="minorHAnsi"/>
-        </w:rPr>
-      </w:pPr>
-      <w:r>
-        <w:rPr>
-          <w:rFonts w:cstheme="minorHAnsi"/>
-        </w:rPr>
-        <w:t>"</w:t>
-      </w:r>
-      <w:proofErr w:type="spellStart"/>
-      <w:r>
-        <w:rPr>
-          <w:rFonts w:cstheme="minorHAnsi"/>
-        </w:rPr>
-        <w:t>EventType</w:t>
-      </w:r>
-      <w:proofErr w:type="spellEnd"/>
-      <w:r>
-        <w:rPr>
-          <w:rFonts w:cstheme="minorHAnsi"/>
-        </w:rPr>
-        <w:t>": "</w:t>
-      </w:r>
-      <w:proofErr w:type="spellStart"/>
-      <w:r>
-        <w:rPr>
-          <w:rFonts w:cstheme="minorHAnsi"/>
-        </w:rPr>
-        <w:t>LightingSystem</w:t>
-      </w:r>
-      <w:proofErr w:type="spellEnd"/>
-      <w:r>
-        <w:rPr>
-          <w:rFonts w:cstheme="minorHAnsi"/>
-        </w:rPr>
-        <w:t>/</w:t>
-      </w:r>
-      <w:proofErr w:type="spellStart"/>
-      <w:r>
-        <w:rPr>
-          <w:rFonts w:cstheme="minorHAnsi"/>
-        </w:rPr>
-        <w:t>overrideTrigger</w:t>
-      </w:r>
-      <w:r>
-        <w:rPr>
-          <w:rFonts w:cstheme="minorHAnsi"/>
-        </w:rPr>
-        <w:t>ers</w:t>
-      </w:r>
-      <w:proofErr w:type="spellEnd"/>
-      <w:r>
-        <w:rPr>
-          <w:rFonts w:cstheme="minorHAnsi"/>
-        </w:rPr>
-        <w:t>",</w:t>
-      </w:r>
-    </w:p>
-    <w:p>
-      <w:pPr>
-        <w:ind w:firstLine="720"/>
-        <w:rPr>
-          <w:rFonts w:cstheme="minorHAnsi"/>
-        </w:rPr>
-      </w:pPr>
-      <w:r>
-        <w:rPr>
-          <w:rFonts w:cstheme="minorHAnsi"/>
-        </w:rPr>
-        <w:t>"Parameters": {</w:t>
-      </w:r>
-    </w:p>
-    <w:p>
-      <w:pPr>
-        <w:ind w:left="720" w:firstLine="720"/>
-        <w:rPr>
-          <w:rFonts w:cstheme="minorHAnsi"/>
-        </w:rPr>
-      </w:pPr>
-      <w:r>
-        <w:rPr>
-          <w:rFonts w:cstheme="minorHAnsi"/>
-        </w:rPr>
-        <w:t>“</w:t>
-      </w:r>
-      <w:proofErr w:type="spellStart"/>
-      <w:r>
-        <w:rPr>
-          <w:rFonts w:cstheme="minorHAnsi"/>
-        </w:rPr>
-        <w:t>CommandType</w:t>
-      </w:r>
-      <w:proofErr w:type="spellEnd"/>
-      <w:r>
-        <w:rPr>
-          <w:rFonts w:cstheme="minorHAnsi"/>
-        </w:rPr>
-        <w:t>”</w:t>
-      </w:r>
-      <w:proofErr w:type="gramStart"/>
-      <w:r>
-        <w:rPr>
-          <w:rFonts w:cstheme="minorHAnsi"/>
-        </w:rPr>
-        <w:t>:”</w:t>
-      </w:r>
-      <w:r>
-        <w:rPr>
-          <w:rFonts w:cstheme="minorHAnsi"/>
-        </w:rPr>
-        <w:t>Set</w:t>
-      </w:r>
-      <w:proofErr w:type="gramEnd"/>
-      <w:r>
-        <w:rPr>
-          <w:rFonts w:cstheme="minorHAnsi"/>
-        </w:rPr>
-        <w:t>”,</w:t>
-      </w:r>
-    </w:p>
-    <w:p>
-      <w:pPr>
-        <w:ind w:left="720" w:firstLine="720"/>
-        <w:rPr>
-          <w:rFonts w:cstheme="minorHAnsi"/>
-        </w:rPr>
-      </w:pPr>
-      <w:r>
-        <w:rPr>
-          <w:rFonts w:cstheme="minorHAnsi"/>
-        </w:rPr>
-        <w:t>“</w:t>
-      </w:r>
-      <w:proofErr w:type="spellStart"/>
-      <w:r>
-        <w:rPr>
-          <w:rFonts w:cstheme="minorHAnsi"/>
-        </w:rPr>
-        <w:t>Transmission”</w:t>
-      </w:r>
-      <w:proofErr w:type="gramStart"/>
-      <w:r>
-        <w:rPr>
-          <w:rFonts w:cstheme="minorHAnsi"/>
-        </w:rPr>
-        <w:t>:”Unicast</w:t>
-      </w:r>
-      <w:proofErr w:type="spellEnd"/>
-      <w:proofErr w:type="gramEnd"/>
-      <w:r>
-        <w:rPr>
-          <w:rFonts w:cstheme="minorHAnsi"/>
-        </w:rPr>
-        <w:t>”,</w:t>
-      </w:r>
-    </w:p>
-    <w:p>
-      <w:pPr>
-        <w:ind w:left="720" w:firstLine="720"/>
-        <w:rPr>
-          <w:rFonts w:cstheme="minorHAnsi"/>
-        </w:rPr>
-      </w:pPr>
-      <w:r>
-        <w:rPr>
-          <w:rFonts w:cstheme="minorHAnsi"/>
-        </w:rPr>
-        <w:t>“ConfigurationZone”:0</w:t>
-      </w:r>
-      <w:r>
-        <w:rPr>
-          <w:rFonts w:cstheme="minorHAnsi"/>
-        </w:rPr>
-        <w:t>,</w:t>
-      </w:r>
-    </w:p>
-    <w:p>
-      <w:pPr>
-        <w:ind w:left="720" w:firstLine="720"/>
-        <w:rPr>
-          <w:rFonts w:cstheme="minorHAnsi"/>
-        </w:rPr>
-      </w:pPr>
-      <w:r>
-        <w:rPr>
-          <w:rFonts w:cstheme="minorHAnsi"/>
-        </w:rPr>
-        <w:t>“Triggere</w:t>
-      </w:r>
-      <w:r>
-        <w:rPr>
-          <w:rFonts w:cstheme="minorHAnsi"/>
-        </w:rPr>
-        <w:t>r</w:t>
-      </w:r>
-      <w:r>
-        <w:rPr>
-          <w:rFonts w:cstheme="minorHAnsi"/>
-        </w:rPr>
-        <w:t>s</w:t>
-      </w:r>
-      <w:proofErr w:type="gramStart"/>
-      <w:r>
-        <w:rPr>
-          <w:rFonts w:cstheme="minorHAnsi"/>
-        </w:rPr>
-        <w:t>”:[</w:t>
-      </w:r>
-      <w:proofErr w:type="gramEnd"/>
-      <w:r>
-        <w:rPr>
-          <w:rFonts w:cstheme="minorHAnsi"/>
-        </w:rPr>
-        <w:t>“LightingSystem-AZTECH-820421-1.2.</w:t>
-      </w:r>
-      <w:r>
-        <w:rPr>
-          <w:rFonts w:cstheme="minorHAnsi"/>
-        </w:rPr>
-        <w:t>3</w:t>
-      </w:r>
-      <w:r>
-        <w:rPr>
-          <w:rFonts w:cstheme="minorHAnsi"/>
-        </w:rPr>
-        <w:t>”]</w:t>
+        <w:t>“LightingSystem-AZTECH-820421-1.2.3”]</w:t>
       </w:r>
     </w:p>
     <w:p>
@@ -51707,7 +51665,19 @@
         <w:rPr>
           <w:rFonts w:cstheme="minorHAnsi"/>
         </w:rPr>
-        <w:t>": "EV-820421-1.2.3-20200530212050123",</w:t>
+        <w:t>": "EV-820421-1.2.</w:t>
+      </w:r>
+      <w:r>
+        <w:rPr>
+          <w:rFonts w:cstheme="minorHAnsi"/>
+        </w:rPr>
+        <w:t>4</w:t>
+      </w:r>
+      <w:r>
+        <w:rPr>
+          <w:rFonts w:cstheme="minorHAnsi"/>
+        </w:rPr>
+        <w:t>-20200530212050123",</w:t>
       </w:r>
     </w:p>
     <w:p>
@@ -52478,7 +52448,19 @@
         <w:rPr>
           <w:rFonts w:cstheme="minorHAnsi"/>
         </w:rPr>
-        <w:t>": "EV-820421-1.2.3-20200530212050123",</w:t>
+        <w:t>": "EV-820421-1.2.</w:t>
+      </w:r>
+      <w:r>
+        <w:rPr>
+          <w:rFonts w:cstheme="minorHAnsi"/>
+        </w:rPr>
+        <w:t>4</w:t>
+      </w:r>
+      <w:r>
+        <w:rPr>
+          <w:rFonts w:cstheme="minorHAnsi"/>
+        </w:rPr>
+        <w:t>-20200530212050123",</w:t>
       </w:r>
     </w:p>
     <w:p>
@@ -53240,7 +53222,19 @@
         <w:rPr>
           <w:rFonts w:cstheme="minorHAnsi"/>
         </w:rPr>
-        <w:t>": "EV-820421-1.2.3-20200530212050123",</w:t>
+        <w:t>": "EV-820421-1.2.</w:t>
+      </w:r>
+      <w:r>
+        <w:rPr>
+          <w:rFonts w:cstheme="minorHAnsi"/>
+        </w:rPr>
+        <w:t>4</w:t>
+      </w:r>
+      <w:r>
+        <w:rPr>
+          <w:rFonts w:cstheme="minorHAnsi"/>
+        </w:rPr>
+        <w:t>-20200530212050123",</w:t>
       </w:r>
     </w:p>
     <w:p>
@@ -54011,7 +54005,19 @@
         <w:rPr>
           <w:rFonts w:cstheme="minorHAnsi"/>
         </w:rPr>
-        <w:t>": "EV-820421-1.2.3-20200530212050123",</w:t>
+        <w:t>": "EV-820421-1.2.</w:t>
+      </w:r>
+      <w:r>
+        <w:rPr>
+          <w:rFonts w:cstheme="minorHAnsi"/>
+        </w:rPr>
+        <w:t>4</w:t>
+      </w:r>
+      <w:r>
+        <w:rPr>
+          <w:rFonts w:cstheme="minorHAnsi"/>
+        </w:rPr>
+        <w:t>-20200530212050123",</w:t>
       </w:r>
     </w:p>
     <w:p>
@@ -54773,7 +54779,19 @@
         <w:rPr>
           <w:rFonts w:cstheme="minorHAnsi"/>
         </w:rPr>
-        <w:t>": "EV-820421-1.2.3-20200530212050123",</w:t>
+        <w:t>": "EV-820421-1.2.</w:t>
+      </w:r>
+      <w:r>
+        <w:rPr>
+          <w:rFonts w:cstheme="minorHAnsi"/>
+        </w:rPr>
+        <w:t>4</w:t>
+      </w:r>
+      <w:r>
+        <w:rPr>
+          <w:rFonts w:cstheme="minorHAnsi"/>
+        </w:rPr>
+        <w:t>-20200530212050123",</w:t>
       </w:r>
     </w:p>
     <w:p>

</xml_diff>